<commit_message>
updated design document and layout changes
</commit_message>
<xml_diff>
--- a/Design decisions.docx
+++ b/Design decisions.docx
@@ -236,6 +236,11 @@
     </w:p>
     <w:p>
       <w:pPr>
+        <w:pStyle w:val="ListParagraph"/>
+        <w:numPr>
+          <w:ilvl w:val="0"/>
+          <w:numId w:val="3"/>
+        </w:numPr>
         <w:shd w:val="clear" w:color="auto" w:fill="FFFFFF"/>
         <w:spacing w:after="120" w:line="240" w:lineRule="auto"/>
         <w:textAlignment w:val="baseline"/>
@@ -255,16 +260,6 @@
           <w:szCs w:val="23"/>
           <w:lang w:eastAsia="en-IN"/>
         </w:rPr>
-        <w:t xml:space="preserve">  </w:t>
-      </w:r>
-      <w:r>
-        <w:rPr>
-          <w:rFonts w:ascii="Cambria" w:eastAsia="Times New Roman" w:hAnsi="Cambria" w:cs="Arial"/>
-          <w:color w:val="242729"/>
-          <w:sz w:val="23"/>
-          <w:szCs w:val="23"/>
-          <w:lang w:eastAsia="en-IN"/>
-        </w:rPr>
         <w:t xml:space="preserve">Using a recycler view </w:t>
       </w:r>
       <w:r>
@@ -275,14 +270,40 @@
           <w:szCs w:val="23"/>
           <w:lang w:eastAsia="en-IN"/>
         </w:rPr>
-        <w:t>over a ListView</w:t>
-      </w:r>
-    </w:p>
-    <w:p>
-      <w:pPr>
+        <w:t xml:space="preserve">over a </w:t>
+      </w:r>
+      <w:proofErr w:type="spellStart"/>
+      <w:r>
+        <w:rPr>
+          <w:rFonts w:ascii="Cambria" w:eastAsia="Times New Roman" w:hAnsi="Cambria" w:cs="Arial"/>
+          <w:color w:val="242729"/>
+          <w:sz w:val="23"/>
+          <w:szCs w:val="23"/>
+          <w:lang w:eastAsia="en-IN"/>
+        </w:rPr>
+        <w:t>ListView</w:t>
+      </w:r>
+      <w:proofErr w:type="spellEnd"/>
+      <w:r>
+        <w:rPr>
+          <w:rFonts w:ascii="Cambria" w:eastAsia="Times New Roman" w:hAnsi="Cambria" w:cs="Arial"/>
+          <w:color w:val="242729"/>
+          <w:sz w:val="23"/>
+          <w:szCs w:val="23"/>
+          <w:lang w:eastAsia="en-IN"/>
+        </w:rPr>
+        <w:t xml:space="preserve"> in the Country listing screen</w:t>
+      </w:r>
+    </w:p>
+    <w:p>
+      <w:pPr>
+        <w:pStyle w:val="ListParagraph"/>
+        <w:numPr>
+          <w:ilvl w:val="0"/>
+          <w:numId w:val="3"/>
+        </w:numPr>
         <w:shd w:val="clear" w:color="auto" w:fill="FFFFFF"/>
         <w:spacing w:after="120" w:line="240" w:lineRule="auto"/>
-        <w:ind w:left="90"/>
         <w:textAlignment w:val="baseline"/>
         <w:rPr>
           <w:rFonts w:ascii="Cambria" w:eastAsia="Times New Roman" w:hAnsi="Cambria" w:cs="Arial"/>
@@ -312,14 +333,30 @@
         </w:rPr>
         <w:t>the search could be performed</w:t>
       </w:r>
-    </w:p>
-    <w:p>
-      <w:pPr>
-        <w:rPr>
-          <w:rFonts w:ascii="Cambria" w:hAnsi="Cambria"/>
-          <w:lang w:val="en-US"/>
-        </w:rPr>
-      </w:pPr>
+      <w:r>
+        <w:rPr>
+          <w:rFonts w:ascii="Cambria" w:eastAsia="Times New Roman" w:hAnsi="Cambria" w:cs="Arial"/>
+          <w:color w:val="242729"/>
+          <w:sz w:val="23"/>
+          <w:szCs w:val="23"/>
+          <w:lang w:eastAsia="en-IN"/>
+        </w:rPr>
+        <w:t xml:space="preserve"> in the country listing screen</w:t>
+      </w:r>
+    </w:p>
+    <w:p>
+      <w:pPr>
+        <w:pStyle w:val="ListParagraph"/>
+        <w:numPr>
+          <w:ilvl w:val="0"/>
+          <w:numId w:val="3"/>
+        </w:numPr>
+        <w:rPr>
+          <w:rFonts w:ascii="Cambria" w:hAnsi="Cambria"/>
+          <w:lang w:val="en-US"/>
+        </w:rPr>
+      </w:pPr>
+      <w:proofErr w:type="spellStart"/>
       <w:r>
         <w:rPr>
           <w:rFonts w:ascii="Cambria" w:hAnsi="Cambria"/>
@@ -327,84 +364,187 @@
           <w:bCs/>
           <w:lang w:val="en-US"/>
         </w:rPr>
+        <w:t>Androidx</w:t>
+      </w:r>
+      <w:proofErr w:type="spellEnd"/>
+      <w:r>
+        <w:rPr>
+          <w:rFonts w:ascii="Cambria" w:hAnsi="Cambria"/>
+          <w:lang w:val="en-US"/>
+        </w:rPr>
+        <w:t xml:space="preserve"> libraries were used for various widgets</w:t>
+      </w:r>
+    </w:p>
+    <w:p>
+      <w:pPr>
+        <w:pStyle w:val="ListParagraph"/>
+        <w:numPr>
+          <w:ilvl w:val="0"/>
+          <w:numId w:val="3"/>
+        </w:numPr>
+        <w:rPr>
+          <w:rFonts w:ascii="Cambria" w:hAnsi="Cambria"/>
+          <w:lang w:val="en-US"/>
+        </w:rPr>
+      </w:pPr>
+      <w:proofErr w:type="spellStart"/>
+      <w:r>
+        <w:rPr>
+          <w:rFonts w:ascii="Cambria" w:hAnsi="Cambria"/>
+          <w:lang w:val="en-US"/>
+        </w:rPr>
+        <w:t>ReactiveX</w:t>
+      </w:r>
+      <w:proofErr w:type="spellEnd"/>
+      <w:r>
+        <w:rPr>
+          <w:rFonts w:ascii="Cambria" w:hAnsi="Cambria"/>
+          <w:lang w:val="en-US"/>
+        </w:rPr>
+        <w:t>/</w:t>
+      </w:r>
+      <w:proofErr w:type="spellStart"/>
+      <w:r>
+        <w:rPr>
+          <w:rFonts w:ascii="Cambria" w:hAnsi="Cambria"/>
+          <w:lang w:val="en-US"/>
+        </w:rPr>
+        <w:t>RxAndroid</w:t>
+      </w:r>
+      <w:proofErr w:type="spellEnd"/>
+      <w:r>
+        <w:rPr>
+          <w:rFonts w:ascii="Cambria" w:hAnsi="Cambria"/>
+          <w:lang w:val="en-US"/>
+        </w:rPr>
+        <w:t xml:space="preserve"> for API calls using Retrofit</w:t>
+      </w:r>
+    </w:p>
+    <w:p>
+      <w:pPr>
+        <w:pStyle w:val="ListParagraph"/>
+        <w:numPr>
+          <w:ilvl w:val="0"/>
+          <w:numId w:val="3"/>
+        </w:numPr>
+        <w:rPr>
+          <w:rFonts w:ascii="Cambria" w:hAnsi="Cambria"/>
+          <w:lang w:val="en-US"/>
+        </w:rPr>
+      </w:pPr>
+      <w:r>
+        <w:rPr>
+          <w:rFonts w:ascii="Cambria" w:hAnsi="Cambria"/>
+          <w:lang w:val="en-US"/>
+        </w:rPr>
+        <w:t xml:space="preserve">Picasso library for loading images into </w:t>
+      </w:r>
+      <w:proofErr w:type="spellStart"/>
+      <w:r>
+        <w:rPr>
+          <w:rFonts w:ascii="Cambria" w:hAnsi="Cambria"/>
+          <w:lang w:val="en-US"/>
+        </w:rPr>
+        <w:t>ImageView</w:t>
+      </w:r>
+      <w:proofErr w:type="spellEnd"/>
+      <w:r>
+        <w:rPr>
+          <w:rFonts w:ascii="Cambria" w:hAnsi="Cambria"/>
+          <w:lang w:val="en-US"/>
+        </w:rPr>
+        <w:tab/>
+      </w:r>
+    </w:p>
+    <w:p>
+      <w:pPr>
+        <w:pStyle w:val="ListParagraph"/>
+        <w:numPr>
+          <w:ilvl w:val="0"/>
+          <w:numId w:val="3"/>
+        </w:numPr>
+        <w:rPr>
+          <w:rFonts w:ascii="Cambria" w:hAnsi="Cambria"/>
+          <w:lang w:val="en-US"/>
+        </w:rPr>
+      </w:pPr>
+      <w:r>
+        <w:rPr>
+          <w:rFonts w:ascii="Cambria" w:hAnsi="Cambria"/>
+          <w:lang w:val="en-US"/>
+        </w:rPr>
+        <w:t>The details screen will display the message “</w:t>
+      </w:r>
+      <w:proofErr w:type="gramStart"/>
+      <w:r>
+        <w:rPr>
+          <w:rFonts w:ascii="Cambria" w:hAnsi="Cambria"/>
+          <w:lang w:val="en-US"/>
+        </w:rPr>
+        <w:t>Loading..</w:t>
+      </w:r>
+      <w:proofErr w:type="gramEnd"/>
+      <w:r>
+        <w:rPr>
+          <w:rFonts w:ascii="Cambria" w:hAnsi="Cambria"/>
+          <w:lang w:val="en-US"/>
+        </w:rPr>
+        <w:t>” if there are any lags in the network   connection.</w:t>
+      </w:r>
+    </w:p>
+    <w:p>
+      <w:pPr>
+        <w:pStyle w:val="ListParagraph"/>
+        <w:numPr>
+          <w:ilvl w:val="0"/>
+          <w:numId w:val="3"/>
+        </w:numPr>
+        <w:rPr>
+          <w:rFonts w:ascii="Cambria" w:hAnsi="Cambria"/>
+          <w:lang w:val="en-US"/>
+        </w:rPr>
+      </w:pPr>
+      <w:r>
+        <w:rPr>
+          <w:rFonts w:ascii="Cambria" w:hAnsi="Cambria"/>
+          <w:lang w:val="en-US"/>
+        </w:rPr>
+        <w:t>The default image will be shown if there are no relevant image for the flag</w:t>
+      </w:r>
+      <w:r>
+        <w:rPr>
+          <w:rFonts w:ascii="Cambria" w:hAnsi="Cambria"/>
+          <w:lang w:val="en-US"/>
+        </w:rPr>
         <w:t xml:space="preserve">  </w:t>
       </w:r>
       <w:r>
+        <w:rPr>
+          <w:rFonts w:ascii="Cambria" w:hAnsi="Cambria"/>
+          <w:lang w:val="en-US"/>
+        </w:rPr>
+        <w:t xml:space="preserve"> </w:t>
+      </w:r>
+    </w:p>
+    <w:p>
+      <w:pPr>
         <w:rPr>
           <w:rFonts w:ascii="Cambria" w:hAnsi="Cambria"/>
           <w:b/>
           <w:bCs/>
-          <w:lang w:val="en-US"/>
-        </w:rPr>
-        <w:t>Androidx</w:t>
-      </w:r>
-      <w:r>
-        <w:rPr>
-          <w:rFonts w:ascii="Cambria" w:hAnsi="Cambria"/>
-          <w:lang w:val="en-US"/>
-        </w:rPr>
-        <w:t xml:space="preserve"> libraries were used for various widgets</w:t>
-      </w:r>
-    </w:p>
-    <w:p>
-      <w:pPr>
-        <w:rPr>
-          <w:rFonts w:ascii="Cambria" w:hAnsi="Cambria"/>
-          <w:lang w:val="en-US"/>
-        </w:rPr>
-      </w:pPr>
-      <w:r>
-        <w:rPr>
-          <w:rFonts w:ascii="Cambria" w:hAnsi="Cambria"/>
-          <w:lang w:val="en-US"/>
-        </w:rPr>
-        <w:t xml:space="preserve">  ReactiveX/RxAndroid for API calls using Retrofit</w:t>
-      </w:r>
-    </w:p>
-    <w:p>
-      <w:pPr>
-        <w:rPr>
-          <w:rFonts w:ascii="Cambria" w:hAnsi="Cambria"/>
-          <w:lang w:val="en-US"/>
-        </w:rPr>
-      </w:pPr>
-      <w:r>
-        <w:rPr>
-          <w:rFonts w:ascii="Cambria" w:hAnsi="Cambria"/>
-          <w:lang w:val="en-US"/>
-        </w:rPr>
-        <w:t xml:space="preserve">  Picasso library for loading images into ImageView</w:t>
-      </w:r>
-      <w:r>
-        <w:rPr>
-          <w:rFonts w:ascii="Cambria" w:hAnsi="Cambria"/>
-          <w:lang w:val="en-US"/>
-        </w:rPr>
-        <w:tab/>
-        <w:t xml:space="preserve"> </w:t>
-      </w:r>
-    </w:p>
-    <w:p>
-      <w:pPr>
-        <w:rPr>
-          <w:rFonts w:ascii="Cambria" w:hAnsi="Cambria"/>
-          <w:lang w:val="en-US"/>
-        </w:rPr>
-      </w:pPr>
-    </w:p>
-    <w:p>
-      <w:pPr>
-        <w:rPr>
-          <w:rFonts w:ascii="Cambria" w:hAnsi="Cambria"/>
-          <w:lang w:val="en-US"/>
-        </w:rPr>
-      </w:pPr>
-      <w:r>
-        <w:rPr>
-          <w:rFonts w:ascii="Cambria" w:hAnsi="Cambria"/>
-          <w:lang w:val="en-US"/>
-        </w:rPr>
-        <w:t xml:space="preserve"> Future Improvements:</w:t>
+          <w:u w:val="single"/>
+          <w:lang w:val="en-US"/>
+        </w:rPr>
+      </w:pPr>
+      <w:r>
+        <w:rPr>
+          <w:rFonts w:ascii="Cambria" w:hAnsi="Cambria"/>
+          <w:b/>
+          <w:bCs/>
+          <w:u w:val="single"/>
+          <w:lang w:val="en-US"/>
+        </w:rPr>
+        <w:t>Future Improvements:</w:t>
       </w:r>
     </w:p>
     <w:p>
@@ -444,42 +584,125 @@
           <w:rFonts w:ascii="Cambria" w:hAnsi="Cambria"/>
           <w:lang w:val="en-US"/>
         </w:rPr>
-        <w:t>Sharing feature in the country details page where the user could share the details to the contacts through gmail, whatsapp</w:t>
-      </w:r>
+        <w:t xml:space="preserve">Sharing feature in the country details page where the user could share the details to the contacts through </w:t>
+      </w:r>
+      <w:proofErr w:type="spellStart"/>
+      <w:r>
+        <w:rPr>
+          <w:rFonts w:ascii="Cambria" w:hAnsi="Cambria"/>
+          <w:lang w:val="en-US"/>
+        </w:rPr>
+        <w:t>gmail</w:t>
+      </w:r>
+      <w:proofErr w:type="spellEnd"/>
+      <w:r>
+        <w:rPr>
+          <w:rFonts w:ascii="Cambria" w:hAnsi="Cambria"/>
+          <w:lang w:val="en-US"/>
+        </w:rPr>
+        <w:t xml:space="preserve">, </w:t>
+      </w:r>
+      <w:proofErr w:type="spellStart"/>
+      <w:r>
+        <w:rPr>
+          <w:rFonts w:ascii="Cambria" w:hAnsi="Cambria"/>
+          <w:lang w:val="en-US"/>
+        </w:rPr>
+        <w:t>whatsapp</w:t>
+      </w:r>
+      <w:proofErr w:type="spellEnd"/>
+    </w:p>
+    <w:p>
+      <w:pPr>
+        <w:pStyle w:val="ListParagraph"/>
+        <w:ind w:left="405"/>
+        <w:rPr>
+          <w:rFonts w:ascii="Cambria" w:hAnsi="Cambria"/>
+          <w:lang w:val="en-US"/>
+        </w:rPr>
+      </w:pPr>
     </w:p>
     <w:p>
       <w:pPr>
         <w:ind w:left="45"/>
         <w:rPr>
           <w:rFonts w:ascii="Cambria" w:hAnsi="Cambria"/>
-          <w:lang w:val="en-US"/>
-        </w:rPr>
-      </w:pPr>
-      <w:r>
-        <w:rPr>
-          <w:rFonts w:ascii="Cambria" w:hAnsi="Cambria"/>
-          <w:lang w:val="en-US"/>
-        </w:rPr>
-        <w:t>Known issues:</w:t>
-      </w:r>
-    </w:p>
-    <w:p>
-      <w:pPr>
-        <w:ind w:left="45"/>
-        <w:rPr>
-          <w:rFonts w:ascii="Cambria" w:hAnsi="Cambria"/>
-          <w:lang w:val="en-US"/>
-        </w:rPr>
-      </w:pPr>
-      <w:r>
-        <w:rPr>
-          <w:rFonts w:ascii="Cambria" w:hAnsi="Cambria"/>
-          <w:lang w:val="en-US"/>
-        </w:rPr>
-        <w:t>The drawable images are sourced from the internet and hence other formats corresponding to hdpi, mdpi are not available.</w:t>
+          <w:b/>
+          <w:bCs/>
+          <w:u w:val="single"/>
+          <w:lang w:val="en-US"/>
+        </w:rPr>
+      </w:pPr>
+      <w:r>
+        <w:rPr>
+          <w:rFonts w:ascii="Cambria" w:hAnsi="Cambria"/>
+          <w:b/>
+          <w:bCs/>
+          <w:u w:val="single"/>
+          <w:lang w:val="en-US"/>
+        </w:rPr>
+        <w:t>Kno</w:t>
       </w:r>
       <w:bookmarkStart w:id="0" w:name="_GoBack"/>
       <w:bookmarkEnd w:id="0"/>
+      <w:r>
+        <w:rPr>
+          <w:rFonts w:ascii="Cambria" w:hAnsi="Cambria"/>
+          <w:b/>
+          <w:bCs/>
+          <w:u w:val="single"/>
+          <w:lang w:val="en-US"/>
+        </w:rPr>
+        <w:t>wn issues:</w:t>
+      </w:r>
+    </w:p>
+    <w:p>
+      <w:pPr>
+        <w:ind w:left="45"/>
+        <w:rPr>
+          <w:rFonts w:ascii="Cambria" w:hAnsi="Cambria"/>
+          <w:lang w:val="en-US"/>
+        </w:rPr>
+      </w:pPr>
+      <w:r>
+        <w:rPr>
+          <w:rFonts w:ascii="Cambria" w:hAnsi="Cambria"/>
+          <w:lang w:val="en-US"/>
+        </w:rPr>
+        <w:t xml:space="preserve">The drawable images are sourced from the internet and hence other formats corresponding to </w:t>
+      </w:r>
+      <w:proofErr w:type="spellStart"/>
+      <w:r>
+        <w:rPr>
+          <w:rFonts w:ascii="Cambria" w:hAnsi="Cambria"/>
+          <w:lang w:val="en-US"/>
+        </w:rPr>
+        <w:t>hdpi</w:t>
+      </w:r>
+      <w:proofErr w:type="spellEnd"/>
+      <w:r>
+        <w:rPr>
+          <w:rFonts w:ascii="Cambria" w:hAnsi="Cambria"/>
+          <w:lang w:val="en-US"/>
+        </w:rPr>
+        <w:t xml:space="preserve">, </w:t>
+      </w:r>
+      <w:proofErr w:type="spellStart"/>
+      <w:r>
+        <w:rPr>
+          <w:rFonts w:ascii="Cambria" w:hAnsi="Cambria"/>
+          <w:lang w:val="en-US"/>
+        </w:rPr>
+        <w:t>mdpi</w:t>
+      </w:r>
+      <w:proofErr w:type="spellEnd"/>
+      <w:r>
+        <w:rPr>
+          <w:rFonts w:ascii="Cambria" w:hAnsi="Cambria"/>
+          <w:lang w:val="en-US"/>
+        </w:rPr>
+        <w:t xml:space="preserve"> are not available.</w:t>
+      </w:r>
     </w:p>
     <w:sectPr>
       <w:pgSz w:w="11906" w:h="16838"/>
@@ -695,11 +918,127 @@
       </w:pPr>
     </w:lvl>
   </w:abstractNum>
+  <w:abstractNum w:abstractNumId="2" w15:restartNumberingAfterBreak="0">
+    <w:nsid w:val="3CEC6654"/>
+    <w:multiLevelType w:val="hybridMultilevel"/>
+    <w:tmpl w:val="EF88C786"/>
+    <w:lvl w:ilvl="0" w:tplc="40090001">
+      <w:start w:val="1"/>
+      <w:numFmt w:val="bullet"/>
+      <w:lvlText w:val=""/>
+      <w:lvlJc w:val="left"/>
+      <w:pPr>
+        <w:ind w:left="720" w:hanging="360"/>
+      </w:pPr>
+      <w:rPr>
+        <w:rFonts w:ascii="Symbol" w:hAnsi="Symbol" w:hint="default"/>
+      </w:rPr>
+    </w:lvl>
+    <w:lvl w:ilvl="1" w:tplc="40090003" w:tentative="1">
+      <w:start w:val="1"/>
+      <w:numFmt w:val="bullet"/>
+      <w:lvlText w:val="o"/>
+      <w:lvlJc w:val="left"/>
+      <w:pPr>
+        <w:ind w:left="1440" w:hanging="360"/>
+      </w:pPr>
+      <w:rPr>
+        <w:rFonts w:ascii="Courier New" w:hAnsi="Courier New" w:cs="Courier New" w:hint="default"/>
+      </w:rPr>
+    </w:lvl>
+    <w:lvl w:ilvl="2" w:tplc="40090005" w:tentative="1">
+      <w:start w:val="1"/>
+      <w:numFmt w:val="bullet"/>
+      <w:lvlText w:val=""/>
+      <w:lvlJc w:val="left"/>
+      <w:pPr>
+        <w:ind w:left="2160" w:hanging="360"/>
+      </w:pPr>
+      <w:rPr>
+        <w:rFonts w:ascii="Wingdings" w:hAnsi="Wingdings" w:hint="default"/>
+      </w:rPr>
+    </w:lvl>
+    <w:lvl w:ilvl="3" w:tplc="40090001" w:tentative="1">
+      <w:start w:val="1"/>
+      <w:numFmt w:val="bullet"/>
+      <w:lvlText w:val=""/>
+      <w:lvlJc w:val="left"/>
+      <w:pPr>
+        <w:ind w:left="2880" w:hanging="360"/>
+      </w:pPr>
+      <w:rPr>
+        <w:rFonts w:ascii="Symbol" w:hAnsi="Symbol" w:hint="default"/>
+      </w:rPr>
+    </w:lvl>
+    <w:lvl w:ilvl="4" w:tplc="40090003" w:tentative="1">
+      <w:start w:val="1"/>
+      <w:numFmt w:val="bullet"/>
+      <w:lvlText w:val="o"/>
+      <w:lvlJc w:val="left"/>
+      <w:pPr>
+        <w:ind w:left="3600" w:hanging="360"/>
+      </w:pPr>
+      <w:rPr>
+        <w:rFonts w:ascii="Courier New" w:hAnsi="Courier New" w:cs="Courier New" w:hint="default"/>
+      </w:rPr>
+    </w:lvl>
+    <w:lvl w:ilvl="5" w:tplc="40090005" w:tentative="1">
+      <w:start w:val="1"/>
+      <w:numFmt w:val="bullet"/>
+      <w:lvlText w:val=""/>
+      <w:lvlJc w:val="left"/>
+      <w:pPr>
+        <w:ind w:left="4320" w:hanging="360"/>
+      </w:pPr>
+      <w:rPr>
+        <w:rFonts w:ascii="Wingdings" w:hAnsi="Wingdings" w:hint="default"/>
+      </w:rPr>
+    </w:lvl>
+    <w:lvl w:ilvl="6" w:tplc="40090001" w:tentative="1">
+      <w:start w:val="1"/>
+      <w:numFmt w:val="bullet"/>
+      <w:lvlText w:val=""/>
+      <w:lvlJc w:val="left"/>
+      <w:pPr>
+        <w:ind w:left="5040" w:hanging="360"/>
+      </w:pPr>
+      <w:rPr>
+        <w:rFonts w:ascii="Symbol" w:hAnsi="Symbol" w:hint="default"/>
+      </w:rPr>
+    </w:lvl>
+    <w:lvl w:ilvl="7" w:tplc="40090003" w:tentative="1">
+      <w:start w:val="1"/>
+      <w:numFmt w:val="bullet"/>
+      <w:lvlText w:val="o"/>
+      <w:lvlJc w:val="left"/>
+      <w:pPr>
+        <w:ind w:left="5760" w:hanging="360"/>
+      </w:pPr>
+      <w:rPr>
+        <w:rFonts w:ascii="Courier New" w:hAnsi="Courier New" w:cs="Courier New" w:hint="default"/>
+      </w:rPr>
+    </w:lvl>
+    <w:lvl w:ilvl="8" w:tplc="40090005" w:tentative="1">
+      <w:start w:val="1"/>
+      <w:numFmt w:val="bullet"/>
+      <w:lvlText w:val=""/>
+      <w:lvlJc w:val="left"/>
+      <w:pPr>
+        <w:ind w:left="6480" w:hanging="360"/>
+      </w:pPr>
+      <w:rPr>
+        <w:rFonts w:ascii="Wingdings" w:hAnsi="Wingdings" w:hint="default"/>
+      </w:rPr>
+    </w:lvl>
+  </w:abstractNum>
   <w:num w:numId="1">
     <w:abstractNumId w:val="0"/>
   </w:num>
   <w:num w:numId="2">
     <w:abstractNumId w:val="1"/>
+  </w:num>
+  <w:num w:numId="3">
+    <w:abstractNumId w:val="2"/>
   </w:num>
 </w:numbering>
 </file>

</xml_diff>

<commit_message>
updated design decisions doc
</commit_message>
<xml_diff>
--- a/Design decisions.docx
+++ b/Design decisions.docx
@@ -693,7 +693,6 @@
           <w:lang w:val="en-US"/>
         </w:rPr>
       </w:pPr>
-      <w:bookmarkStart w:id="0" w:name="_GoBack"/>
       <w:r>
         <w:rPr>
           <w:rFonts w:ascii="Cambria" w:hAnsi="Cambria"/>
@@ -705,7 +704,6 @@
         <w:t>APK Analysis:</w:t>
       </w:r>
     </w:p>
-    <w:bookmarkEnd w:id="0"/>
     <w:p>
       <w:pPr>
         <w:ind w:left="45"/>
@@ -743,6 +741,88 @@
                     <a:xfrm>
                       <a:off x="0" y="0"/>
                       <a:ext cx="5731510" cy="1421765"/>
+                    </a:xfrm>
+                    <a:prstGeom prst="rect">
+                      <a:avLst/>
+                    </a:prstGeom>
+                  </pic:spPr>
+                </pic:pic>
+              </a:graphicData>
+            </a:graphic>
+          </wp:inline>
+        </w:drawing>
+      </w:r>
+    </w:p>
+    <w:p>
+      <w:pPr>
+        <w:ind w:left="45"/>
+        <w:rPr>
+          <w:rFonts w:ascii="Cambria" w:hAnsi="Cambria"/>
+          <w:lang w:val="en-US"/>
+        </w:rPr>
+      </w:pPr>
+    </w:p>
+    <w:p>
+      <w:pPr>
+        <w:ind w:left="45"/>
+        <w:rPr>
+          <w:rFonts w:ascii="Cambria" w:hAnsi="Cambria"/>
+          <w:b/>
+          <w:bCs/>
+          <w:u w:val="single"/>
+          <w:lang w:val="en-US"/>
+        </w:rPr>
+      </w:pPr>
+      <w:bookmarkStart w:id="0" w:name="_GoBack"/>
+      <w:r>
+        <w:rPr>
+          <w:rFonts w:ascii="Cambria" w:hAnsi="Cambria"/>
+          <w:b/>
+          <w:bCs/>
+          <w:u w:val="single"/>
+          <w:lang w:val="en-US"/>
+        </w:rPr>
+        <w:t>Testing on browser stack</w:t>
+      </w:r>
+    </w:p>
+    <w:bookmarkEnd w:id="0"/>
+    <w:p>
+      <w:pPr>
+        <w:ind w:left="45"/>
+        <w:rPr>
+          <w:rFonts w:ascii="Cambria" w:hAnsi="Cambria"/>
+          <w:lang w:val="en-US"/>
+        </w:rPr>
+      </w:pPr>
+      <w:r>
+        <w:rPr>
+          <w:noProof/>
+        </w:rPr>
+        <w:drawing>
+          <wp:inline distT="0" distB="0" distL="0" distR="0" wp14:anchorId="0A6A91A4" wp14:editId="35620870">
+            <wp:extent cx="4591050" cy="6257925"/>
+            <wp:effectExtent l="0" t="0" r="0" b="9525"/>
+            <wp:docPr id="5" name="Picture 5"/>
+            <wp:cNvGraphicFramePr>
+              <a:graphicFrameLocks xmlns:a="http://schemas.openxmlformats.org/drawingml/2006/main" noChangeAspect="1"/>
+            </wp:cNvGraphicFramePr>
+            <a:graphic xmlns:a="http://schemas.openxmlformats.org/drawingml/2006/main">
+              <a:graphicData uri="http://schemas.openxmlformats.org/drawingml/2006/picture">
+                <pic:pic xmlns:pic="http://schemas.openxmlformats.org/drawingml/2006/picture">
+                  <pic:nvPicPr>
+                    <pic:cNvPr id="1" name=""/>
+                    <pic:cNvPicPr/>
+                  </pic:nvPicPr>
+                  <pic:blipFill>
+                    <a:blip r:embed="rId7"/>
+                    <a:stretch>
+                      <a:fillRect/>
+                    </a:stretch>
+                  </pic:blipFill>
+                  <pic:spPr>
+                    <a:xfrm>
+                      <a:off x="0" y="0"/>
+                      <a:ext cx="4591050" cy="6257925"/>
                     </a:xfrm>
                     <a:prstGeom prst="rect">
                       <a:avLst/>

</xml_diff>